<commit_message>
update our data base to contain dict of dicts
</commit_message>
<xml_diff>
--- a/Data_Base_design.docx
+++ b/Data_Base_design.docx
@@ -24,8 +24,6 @@
         </w:rPr>
         <w:t>Data Base – Design</w:t>
       </w:r>
-      <w:bookmarkStart w:id="0" w:name="_GoBack"/>
-      <w:bookmarkEnd w:id="0"/>
     </w:p>
     <w:p>
       <w:pPr>
@@ -247,6 +245,10 @@
       <w:pPr>
         <w:bidi/>
         <w:ind w:firstLine="720"/>
+        <w:rPr>
+          <w:rFonts w:hint="cs"/>
+          <w:rtl/>
+        </w:rPr>
       </w:pPr>
       <w:r>
         <w:t>Value</w:t>
@@ -259,14 +261,63 @@
         <w:t xml:space="preserve">: </w:t>
       </w:r>
       <w:r>
-        <w:t>list</w:t>
-      </w:r>
-      <w:r>
-        <w:rPr>
-          <w:rFonts w:hint="cs"/>
-          <w:rtl/>
-        </w:rPr>
-        <w:t xml:space="preserve"> המכיל את ערכי הטבלה.</w:t>
+        <w:t>dictionary</w:t>
+      </w:r>
+      <w:r>
+        <w:rPr>
+          <w:rFonts w:hint="cs"/>
+          <w:rtl/>
+        </w:rPr>
+        <w:t xml:space="preserve"> המכיל </w:t>
+      </w:r>
+      <w:r>
+        <w:t>key</w:t>
+      </w:r>
+      <w:r>
+        <w:rPr>
+          <w:rFonts w:hint="cs"/>
+          <w:rtl/>
+        </w:rPr>
+        <w:t xml:space="preserve"> של שמות השדות,</w:t>
+      </w:r>
+    </w:p>
+    <w:p>
+      <w:pPr>
+        <w:bidi/>
+        <w:ind w:left="2160" w:firstLine="720"/>
+      </w:pPr>
+      <w:r>
+        <w:t>Value</w:t>
+      </w:r>
+      <w:r>
+        <w:rPr>
+          <w:rFonts w:hint="cs"/>
+          <w:rtl/>
+        </w:rPr>
+        <w:t xml:space="preserve"> </w:t>
+      </w:r>
+      <w:r>
+        <w:rPr>
+          <w:rFonts w:hint="cs"/>
+          <w:rtl/>
+        </w:rPr>
+        <w:t>ערכי הטבלה</w:t>
+      </w:r>
+      <w:r>
+        <w:rPr>
+          <w:rFonts w:hint="cs"/>
+          <w:rtl/>
+        </w:rPr>
+        <w:t xml:space="preserve"> בהתאמה</w:t>
+      </w:r>
+      <w:bookmarkStart w:id="0" w:name="_GoBack"/>
+      <w:bookmarkEnd w:id="0"/>
+      <w:r>
+        <w:rPr>
+          <w:rFonts w:hint="cs"/>
+          <w:rtl/>
+        </w:rPr>
+        <w:t>.</w:t>
       </w:r>
     </w:p>
     <w:p>

</xml_diff>